<commit_message>
Más Lógica y act memoria
</commit_message>
<xml_diff>
--- a/MEMORIA INFOR.docx
+++ b/MEMORIA INFOR.docx
@@ -4,9 +4,537 @@
   <w:body>
     <w:p>
       <w:r>
-        <w:t>MEMORIA INFOR</w:t>
-      </w:r>
-    </w:p>
+        <w:rPr>
+          <w:noProof/>
+        </w:rPr>
+        <w:drawing>
+          <wp:anchor distT="0" distB="0" distL="114300" distR="114300" simplePos="0" relativeHeight="251659264" behindDoc="0" locked="0" layoutInCell="1" allowOverlap="1" wp14:anchorId="4FC53343" wp14:editId="1EAFF393">
+            <wp:simplePos x="0" y="0"/>
+            <wp:positionH relativeFrom="margin">
+              <wp:posOffset>348615</wp:posOffset>
+            </wp:positionH>
+            <wp:positionV relativeFrom="paragraph">
+              <wp:posOffset>319405</wp:posOffset>
+            </wp:positionV>
+            <wp:extent cx="4829175" cy="4324350"/>
+            <wp:effectExtent l="0" t="0" r="9525" b="0"/>
+            <wp:wrapSquare wrapText="bothSides"/>
+            <wp:docPr id="2" name="Picture 2" descr="Graphical user interface, application, Word&#10;&#10;Description automatically generated"/>
+            <wp:cNvGraphicFramePr>
+              <a:graphicFrameLocks xmlns:a="http://schemas.openxmlformats.org/drawingml/2006/main" noChangeAspect="1"/>
+            </wp:cNvGraphicFramePr>
+            <a:graphic xmlns:a="http://schemas.openxmlformats.org/drawingml/2006/main">
+              <a:graphicData uri="http://schemas.openxmlformats.org/drawingml/2006/picture">
+                <pic:pic xmlns:pic="http://schemas.openxmlformats.org/drawingml/2006/picture">
+                  <pic:nvPicPr>
+                    <pic:cNvPr id="2" name="Picture 2" descr="Graphical user interface, application, Word&#10;&#10;Description automatically generated"/>
+                    <pic:cNvPicPr/>
+                  </pic:nvPicPr>
+                  <pic:blipFill rotWithShape="1">
+                    <a:blip r:embed="rId8">
+                      <a:extLst>
+                        <a:ext uri="{28A0092B-C50C-407E-A947-70E740481C1C}">
+                          <a14:useLocalDpi xmlns:a14="http://schemas.microsoft.com/office/drawing/2010/main" val="0"/>
+                        </a:ext>
+                      </a:extLst>
+                    </a:blip>
+                    <a:srcRect l="23816" t="10701" r="23526" b="6209"/>
+                    <a:stretch/>
+                  </pic:blipFill>
+                  <pic:spPr bwMode="auto">
+                    <a:xfrm>
+                      <a:off x="0" y="0"/>
+                      <a:ext cx="4829175" cy="4324350"/>
+                    </a:xfrm>
+                    <a:prstGeom prst="rect">
+                      <a:avLst/>
+                    </a:prstGeom>
+                    <a:ln>
+                      <a:noFill/>
+                    </a:ln>
+                    <a:extLst>
+                      <a:ext uri="{53640926-AAD7-44D8-BBD7-CCE9431645EC}">
+                        <a14:shadowObscured xmlns:a14="http://schemas.microsoft.com/office/drawing/2010/main"/>
+                      </a:ext>
+                    </a:extLst>
+                  </pic:spPr>
+                </pic:pic>
+              </a:graphicData>
+            </a:graphic>
+            <wp14:sizeRelH relativeFrom="margin">
+              <wp14:pctWidth>0</wp14:pctWidth>
+            </wp14:sizeRelH>
+            <wp14:sizeRelV relativeFrom="margin">
+              <wp14:pctHeight>0</wp14:pctHeight>
+            </wp14:sizeRelV>
+          </wp:anchor>
+        </w:drawing>
+      </w:r>
+    </w:p>
+    <w:p/>
+    <w:p/>
+    <w:p/>
+    <w:p/>
+    <w:p/>
+    <w:p/>
+    <w:p/>
+    <w:p/>
+    <w:p/>
+    <w:p/>
+    <w:p/>
+    <w:p/>
+    <w:p/>
+    <w:p/>
+    <w:p>
+      <w:pPr>
+        <w:rPr>
+          <w:sz w:val="22"/>
+          <w:szCs w:val="22"/>
+        </w:rPr>
+      </w:pPr>
+    </w:p>
+    <w:p>
+      <w:pPr>
+        <w:jc w:val="center"/>
+        <w:rPr>
+          <w:sz w:val="22"/>
+          <w:szCs w:val="22"/>
+        </w:rPr>
+      </w:pPr>
+      <w:r>
+        <w:rPr>
+          <w:sz w:val="22"/>
+          <w:szCs w:val="22"/>
+        </w:rPr>
+        <w:t>PROYECTO DE INFORMÁTICA INDUSTRIAL Y COMUNICACIONES</w:t>
+      </w:r>
+    </w:p>
+    <w:p>
+      <w:pPr>
+        <w:jc w:val="center"/>
+        <w:rPr>
+          <w:sz w:val="22"/>
+          <w:szCs w:val="22"/>
+        </w:rPr>
+      </w:pPr>
+    </w:p>
+    <w:p>
+      <w:pPr>
+        <w:jc w:val="center"/>
+        <w:rPr>
+          <w:sz w:val="22"/>
+          <w:szCs w:val="22"/>
+        </w:rPr>
+      </w:pPr>
+    </w:p>
+    <w:p>
+      <w:pPr>
+        <w:jc w:val="center"/>
+        <w:rPr>
+          <w:sz w:val="22"/>
+          <w:szCs w:val="22"/>
+        </w:rPr>
+      </w:pPr>
+    </w:p>
+    <w:p>
+      <w:pPr>
+        <w:jc w:val="center"/>
+        <w:rPr>
+          <w:sz w:val="52"/>
+          <w:szCs w:val="52"/>
+          <w:u w:val="single"/>
+        </w:rPr>
+      </w:pPr>
+      <w:r>
+        <w:rPr>
+          <w:sz w:val="52"/>
+          <w:szCs w:val="52"/>
+          <w:u w:val="single"/>
+        </w:rPr>
+        <w:t>Memoria del Ajedrez</w:t>
+      </w:r>
+      <w:r>
+        <w:rPr>
+          <w:sz w:val="52"/>
+          <w:szCs w:val="52"/>
+          <w:u w:val="single"/>
+        </w:rPr>
+        <w:t xml:space="preserve"> de</w:t>
+      </w:r>
+      <w:r>
+        <w:rPr>
+          <w:sz w:val="52"/>
+          <w:szCs w:val="52"/>
+          <w:u w:val="single"/>
+        </w:rPr>
+        <w:t xml:space="preserve"> </w:t>
+      </w:r>
+      <w:proofErr w:type="spellStart"/>
+      <w:r>
+        <w:rPr>
+          <w:sz w:val="52"/>
+          <w:szCs w:val="52"/>
+          <w:u w:val="single"/>
+        </w:rPr>
+        <w:t>Capablanca</w:t>
+      </w:r>
+      <w:proofErr w:type="spellEnd"/>
+      <w:r>
+        <w:rPr>
+          <w:sz w:val="52"/>
+          <w:szCs w:val="52"/>
+          <w:u w:val="single"/>
+        </w:rPr>
+        <w:t>.</w:t>
+      </w:r>
+    </w:p>
+    <w:p>
+      <w:pPr>
+        <w:jc w:val="center"/>
+        <w:rPr>
+          <w:b/>
+          <w:bCs/>
+        </w:rPr>
+      </w:pPr>
+      <w:r>
+        <w:rPr>
+          <w:b/>
+          <w:bCs/>
+        </w:rPr>
+        <w:t>GRUPO PAWNSTORM</w:t>
+      </w:r>
+    </w:p>
+    <w:p>
+      <w:pPr>
+        <w:jc w:val="center"/>
+        <w:rPr>
+          <w:b/>
+          <w:bCs/>
+        </w:rPr>
+      </w:pPr>
+    </w:p>
+    <w:p>
+      <w:pPr>
+        <w:jc w:val="center"/>
+        <w:rPr>
+          <w:b/>
+          <w:bCs/>
+        </w:rPr>
+      </w:pPr>
+    </w:p>
+    <w:p>
+      <w:pPr>
+        <w:rPr>
+          <w:i/>
+          <w:iCs/>
+        </w:rPr>
+      </w:pPr>
+      <w:r>
+        <w:rPr>
+          <w:i/>
+          <w:iCs/>
+        </w:rPr>
+        <w:t xml:space="preserve">Proyecto realizado </w:t>
+      </w:r>
+      <w:proofErr w:type="gramStart"/>
+      <w:r>
+        <w:rPr>
+          <w:i/>
+          <w:iCs/>
+        </w:rPr>
+        <w:t>por :</w:t>
+      </w:r>
+      <w:proofErr w:type="gramEnd"/>
+    </w:p>
+    <w:p>
+      <w:pPr>
+        <w:rPr>
+          <w:i/>
+          <w:iCs/>
+        </w:rPr>
+      </w:pPr>
+      <w:r>
+        <w:rPr>
+          <w:i/>
+          <w:iCs/>
+        </w:rPr>
+        <w:t xml:space="preserve"> Jimena López Maldonado 55951</w:t>
+      </w:r>
+    </w:p>
+    <w:p>
+      <w:pPr>
+        <w:rPr>
+          <w:i/>
+          <w:iCs/>
+        </w:rPr>
+      </w:pPr>
+    </w:p>
+    <w:p>
+      <w:pPr>
+        <w:rPr>
+          <w:color w:val="153D63" w:themeColor="text2" w:themeTint="E6"/>
+          <w:sz w:val="44"/>
+          <w:szCs w:val="44"/>
+          <w:u w:val="single"/>
+        </w:rPr>
+      </w:pPr>
+      <w:r>
+        <w:rPr>
+          <w:color w:val="153D63" w:themeColor="text2" w:themeTint="E6"/>
+          <w:sz w:val="44"/>
+          <w:szCs w:val="44"/>
+          <w:u w:val="single"/>
+        </w:rPr>
+        <w:lastRenderedPageBreak/>
+        <w:t>I</w:t>
+      </w:r>
+      <w:r>
+        <w:rPr>
+          <w:color w:val="153D63" w:themeColor="text2" w:themeTint="E6"/>
+          <w:sz w:val="44"/>
+          <w:szCs w:val="44"/>
+          <w:u w:val="single"/>
+        </w:rPr>
+        <w:t>NDICE</w:t>
+      </w:r>
+    </w:p>
+    <w:p>
+      <w:pPr>
+        <w:rPr>
+          <w:color w:val="153D63" w:themeColor="text2" w:themeTint="E6"/>
+          <w:sz w:val="44"/>
+          <w:szCs w:val="44"/>
+          <w:u w:val="single"/>
+        </w:rPr>
+      </w:pPr>
+    </w:p>
+    <w:p>
+      <w:pPr>
+        <w:rPr>
+          <w:color w:val="153D63" w:themeColor="text2" w:themeTint="E6"/>
+          <w:sz w:val="44"/>
+          <w:szCs w:val="44"/>
+          <w:u w:val="single"/>
+        </w:rPr>
+      </w:pPr>
+    </w:p>
+    <w:p>
+      <w:pPr>
+        <w:rPr>
+          <w:color w:val="153D63" w:themeColor="text2" w:themeTint="E6"/>
+          <w:sz w:val="44"/>
+          <w:szCs w:val="44"/>
+          <w:u w:val="single"/>
+        </w:rPr>
+      </w:pPr>
+    </w:p>
+    <w:p>
+      <w:pPr>
+        <w:rPr>
+          <w:color w:val="153D63" w:themeColor="text2" w:themeTint="E6"/>
+          <w:sz w:val="44"/>
+          <w:szCs w:val="44"/>
+          <w:u w:val="single"/>
+        </w:rPr>
+      </w:pPr>
+    </w:p>
+    <w:p>
+      <w:pPr>
+        <w:rPr>
+          <w:color w:val="153D63" w:themeColor="text2" w:themeTint="E6"/>
+          <w:sz w:val="44"/>
+          <w:szCs w:val="44"/>
+          <w:u w:val="single"/>
+        </w:rPr>
+      </w:pPr>
+    </w:p>
+    <w:p>
+      <w:pPr>
+        <w:rPr>
+          <w:color w:val="153D63" w:themeColor="text2" w:themeTint="E6"/>
+          <w:sz w:val="44"/>
+          <w:szCs w:val="44"/>
+          <w:u w:val="single"/>
+        </w:rPr>
+      </w:pPr>
+    </w:p>
+    <w:p>
+      <w:pPr>
+        <w:rPr>
+          <w:color w:val="153D63" w:themeColor="text2" w:themeTint="E6"/>
+          <w:sz w:val="44"/>
+          <w:szCs w:val="44"/>
+          <w:u w:val="single"/>
+        </w:rPr>
+      </w:pPr>
+    </w:p>
+    <w:p>
+      <w:pPr>
+        <w:rPr>
+          <w:color w:val="153D63" w:themeColor="text2" w:themeTint="E6"/>
+          <w:sz w:val="44"/>
+          <w:szCs w:val="44"/>
+          <w:u w:val="single"/>
+        </w:rPr>
+      </w:pPr>
+    </w:p>
+    <w:p>
+      <w:pPr>
+        <w:rPr>
+          <w:color w:val="153D63" w:themeColor="text2" w:themeTint="E6"/>
+          <w:sz w:val="44"/>
+          <w:szCs w:val="44"/>
+          <w:u w:val="single"/>
+        </w:rPr>
+      </w:pPr>
+    </w:p>
+    <w:p>
+      <w:pPr>
+        <w:rPr>
+          <w:color w:val="153D63" w:themeColor="text2" w:themeTint="E6"/>
+          <w:sz w:val="44"/>
+          <w:szCs w:val="44"/>
+          <w:u w:val="single"/>
+        </w:rPr>
+      </w:pPr>
+    </w:p>
+    <w:p>
+      <w:pPr>
+        <w:rPr>
+          <w:color w:val="153D63" w:themeColor="text2" w:themeTint="E6"/>
+          <w:sz w:val="44"/>
+          <w:szCs w:val="44"/>
+          <w:u w:val="single"/>
+        </w:rPr>
+      </w:pPr>
+    </w:p>
+    <w:p>
+      <w:pPr>
+        <w:rPr>
+          <w:color w:val="153D63" w:themeColor="text2" w:themeTint="E6"/>
+          <w:sz w:val="44"/>
+          <w:szCs w:val="44"/>
+          <w:u w:val="single"/>
+        </w:rPr>
+      </w:pPr>
+    </w:p>
+    <w:p>
+      <w:pPr>
+        <w:rPr>
+          <w:color w:val="153D63" w:themeColor="text2" w:themeTint="E6"/>
+          <w:sz w:val="44"/>
+          <w:szCs w:val="44"/>
+          <w:u w:val="single"/>
+        </w:rPr>
+      </w:pPr>
+    </w:p>
+    <w:p>
+      <w:pPr>
+        <w:rPr>
+          <w:color w:val="153D63" w:themeColor="text2" w:themeTint="E6"/>
+          <w:sz w:val="44"/>
+          <w:szCs w:val="44"/>
+          <w:u w:val="single"/>
+        </w:rPr>
+      </w:pPr>
+    </w:p>
+    <w:p>
+      <w:pPr>
+        <w:rPr>
+          <w:color w:val="153D63" w:themeColor="text2" w:themeTint="E6"/>
+          <w:sz w:val="44"/>
+          <w:szCs w:val="44"/>
+          <w:u w:val="single"/>
+        </w:rPr>
+      </w:pPr>
+    </w:p>
+    <w:p>
+      <w:pPr>
+        <w:rPr>
+          <w:color w:val="153D63" w:themeColor="text2" w:themeTint="E6"/>
+          <w:sz w:val="44"/>
+          <w:szCs w:val="44"/>
+          <w:u w:val="single"/>
+        </w:rPr>
+      </w:pPr>
+    </w:p>
+    <w:p>
+      <w:pPr>
+        <w:rPr>
+          <w:color w:val="153D63" w:themeColor="text2" w:themeTint="E6"/>
+          <w:sz w:val="44"/>
+          <w:szCs w:val="44"/>
+          <w:u w:val="single"/>
+        </w:rPr>
+      </w:pPr>
+    </w:p>
+    <w:p>
+      <w:pPr>
+        <w:pStyle w:val="Ttulo1"/>
+      </w:pPr>
+      <w:r>
+        <w:lastRenderedPageBreak/>
+        <w:t>INTRODUCCIÓN</w:t>
+      </w:r>
+    </w:p>
+    <w:p/>
+    <w:p>
+      <w:r>
+        <w:t>El trabajo de Informática Industrial del curso 202</w:t>
+      </w:r>
+      <w:r>
+        <w:t>4</w:t>
+      </w:r>
+      <w:r>
+        <w:t>/202</w:t>
+      </w:r>
+      <w:r>
+        <w:t>5</w:t>
+      </w:r>
+      <w:r>
+        <w:t xml:space="preserve"> tiene como objetivo la programación de un ajedrez modificado, utilizando el lenguaje de programación C++ y aplicando el paradigma de la Programación Orientada a Objetos (POO).</w:t>
+      </w:r>
+    </w:p>
+    <w:p>
+      <w:r>
+        <w:t xml:space="preserve">El ajedrez de </w:t>
+      </w:r>
+      <w:proofErr w:type="spellStart"/>
+      <w:r>
+        <w:t>Capablanca</w:t>
+      </w:r>
+      <w:proofErr w:type="spellEnd"/>
+      <w:r>
+        <w:t xml:space="preserve"> es una variante del ajedrez clásico ideada por el excampeón mundial José Raúl </w:t>
+      </w:r>
+      <w:proofErr w:type="spellStart"/>
+      <w:r>
+        <w:t>Capablanca</w:t>
+      </w:r>
+      <w:proofErr w:type="spellEnd"/>
+      <w:r>
+        <w:t xml:space="preserve"> con el objetivo de enriquecer la complejidad estratégica del juego y evitar que las partidas terminen en tablas con tanta frecuencia. Esta versión amplía el tablero a un tamaño de 10x8 casillas y añade dos piezas nuevas por jugador: el arzobispo (combinación de alfil y caballo) y el canciller (combinación de torre y caballo), incrementando significativamente las posibilidades tácticas y la profundidad del juego.</w:t>
+      </w:r>
+    </w:p>
+    <w:p>
+      <w:r>
+        <w:t xml:space="preserve">El presente trabajo se centra en la implementación informática de esta variante, utilizando el lenguaje de programación C++ y siguiendo los principios de la Programación Orientada a Objetos (POO). El desarrollo de este proyecto busca no solo reproducir fielmente las reglas del ajedrez de </w:t>
+      </w:r>
+      <w:proofErr w:type="spellStart"/>
+      <w:r>
+        <w:t>Capablanca</w:t>
+      </w:r>
+      <w:proofErr w:type="spellEnd"/>
+      <w:r>
+        <w:t>, sino también diseñar una estructura modular y escalable que permita su comprensión y posible ampliación en el futuro.</w:t>
+      </w:r>
+    </w:p>
+    <w:p>
+      <w:r>
+        <w:t>A lo largo de esta memoria se explicará cómo se ha diseñado el programa, detallando la estructura de clases, la lógica de funcionamiento del tablero y las piezas, así como las reglas específicas que diferencian esta versión del ajedrez tradicional.</w:t>
+      </w:r>
+    </w:p>
+    <w:p/>
     <w:sectPr>
       <w:pgSz w:w="11906" w:h="16838"/>
       <w:pgMar w:top="1417" w:right="1701" w:bottom="1417" w:left="1701" w:header="708" w:footer="708" w:gutter="0"/>
@@ -15,6 +543,103 @@
     </w:sectPr>
   </w:body>
 </w:document>
+</file>
+
+<file path=word/numbering.xml><?xml version="1.0" encoding="utf-8"?>
+<w:numbering xmlns:wpc="http://schemas.microsoft.com/office/word/2010/wordprocessingCanvas" xmlns:cx="http://schemas.microsoft.com/office/drawing/2014/chartex" xmlns:cx1="http://schemas.microsoft.com/office/drawing/2015/9/8/chartex" xmlns:cx2="http://schemas.microsoft.com/office/drawing/2015/10/21/chartex" xmlns:cx3="http://schemas.microsoft.com/office/drawing/2016/5/9/chartex" xmlns:cx4="http://schemas.microsoft.com/office/drawing/2016/5/10/chartex" xmlns:cx5="http://schemas.microsoft.com/office/drawing/2016/5/11/chartex" xmlns:cx6="http://schemas.microsoft.com/office/drawing/2016/5/12/chartex" xmlns:cx7="http://schemas.microsoft.com/office/drawing/2016/5/13/chartex" xmlns:cx8="http://schemas.microsoft.com/office/drawing/2016/5/14/chartex" xmlns:mc="http://schemas.openxmlformats.org/markup-compatibility/2006" xmlns:aink="http://schemas.microsoft.com/office/drawing/2016/ink" xmlns:am3d="http://schemas.microsoft.com/office/drawing/2017/model3d" xmlns:o="urn:schemas-microsoft-com:office:office" xmlns:oel="http://schemas.microsoft.com/office/2019/extlst" xmlns:r="http://schemas.openxmlformats.org/officeDocument/2006/relationships" xmlns:m="http://schemas.openxmlformats.org/officeDocument/2006/math" xmlns:v="urn:schemas-microsoft-com:vml" xmlns:wp14="http://schemas.microsoft.com/office/word/2010/wordprocessingDrawing" xmlns:wp="http://schemas.openxmlformats.org/drawingml/2006/wordprocessingDrawing" xmlns:w10="urn:schemas-microsoft-com:office:word" xmlns:w="http://schemas.openxmlformats.org/wordprocessingml/2006/main" xmlns:w14="http://schemas.microsoft.com/office/word/2010/wordml" xmlns:w15="http://schemas.microsoft.com/office/word/2012/wordml" xmlns:w16cex="http://schemas.microsoft.com/office/word/2018/wordml/cex" xmlns:w16cid="http://schemas.microsoft.com/office/word/2016/wordml/cid" xmlns:w16="http://schemas.microsoft.com/office/word/2018/wordml" xmlns:w16du="http://schemas.microsoft.com/office/word/2023/wordml/word16du" xmlns:w16sdtdh="http://schemas.microsoft.com/office/word/2020/wordml/sdtdatahash" xmlns:w16sdtfl="http://schemas.microsoft.com/office/word/2024/wordml/sdtformatlock" xmlns:w16se="http://schemas.microsoft.com/office/word/2015/wordml/symex" xmlns:wpg="http://schemas.microsoft.com/office/word/2010/wordprocessingGroup" xmlns:wpi="http://schemas.microsoft.com/office/word/2010/wordprocessingInk" xmlns:wne="http://schemas.microsoft.com/office/word/2006/wordml" xmlns:wps="http://schemas.microsoft.com/office/word/2010/wordprocessingShape" mc:Ignorable="w14 w15 w16se w16cid w16 w16cex w16sdtdh w16sdtfl w16du wp14">
+  <w:abstractNum w:abstractNumId="0" w15:restartNumberingAfterBreak="0">
+    <w:nsid w:val="25892C72"/>
+    <w:multiLevelType w:val="hybridMultilevel"/>
+    <w:tmpl w:val="766A31F2"/>
+    <w:lvl w:ilvl="0" w:tplc="30707F56">
+      <w:start w:val="1"/>
+      <w:numFmt w:val="decimal"/>
+      <w:lvlText w:val="%1."/>
+      <w:lvlJc w:val="left"/>
+      <w:pPr>
+        <w:ind w:left="1080" w:hanging="720"/>
+      </w:pPr>
+      <w:rPr>
+        <w:rFonts w:hint="default"/>
+      </w:rPr>
+    </w:lvl>
+    <w:lvl w:ilvl="1" w:tplc="0C0A0019" w:tentative="1">
+      <w:start w:val="1"/>
+      <w:numFmt w:val="lowerLetter"/>
+      <w:lvlText w:val="%2."/>
+      <w:lvlJc w:val="left"/>
+      <w:pPr>
+        <w:ind w:left="1440" w:hanging="360"/>
+      </w:pPr>
+    </w:lvl>
+    <w:lvl w:ilvl="2" w:tplc="0C0A001B" w:tentative="1">
+      <w:start w:val="1"/>
+      <w:numFmt w:val="lowerRoman"/>
+      <w:lvlText w:val="%3."/>
+      <w:lvlJc w:val="right"/>
+      <w:pPr>
+        <w:ind w:left="2160" w:hanging="180"/>
+      </w:pPr>
+    </w:lvl>
+    <w:lvl w:ilvl="3" w:tplc="0C0A000F" w:tentative="1">
+      <w:start w:val="1"/>
+      <w:numFmt w:val="decimal"/>
+      <w:lvlText w:val="%4."/>
+      <w:lvlJc w:val="left"/>
+      <w:pPr>
+        <w:ind w:left="2880" w:hanging="360"/>
+      </w:pPr>
+    </w:lvl>
+    <w:lvl w:ilvl="4" w:tplc="0C0A0019" w:tentative="1">
+      <w:start w:val="1"/>
+      <w:numFmt w:val="lowerLetter"/>
+      <w:lvlText w:val="%5."/>
+      <w:lvlJc w:val="left"/>
+      <w:pPr>
+        <w:ind w:left="3600" w:hanging="360"/>
+      </w:pPr>
+    </w:lvl>
+    <w:lvl w:ilvl="5" w:tplc="0C0A001B" w:tentative="1">
+      <w:start w:val="1"/>
+      <w:numFmt w:val="lowerRoman"/>
+      <w:lvlText w:val="%6."/>
+      <w:lvlJc w:val="right"/>
+      <w:pPr>
+        <w:ind w:left="4320" w:hanging="180"/>
+      </w:pPr>
+    </w:lvl>
+    <w:lvl w:ilvl="6" w:tplc="0C0A000F" w:tentative="1">
+      <w:start w:val="1"/>
+      <w:numFmt w:val="decimal"/>
+      <w:lvlText w:val="%7."/>
+      <w:lvlJc w:val="left"/>
+      <w:pPr>
+        <w:ind w:left="5040" w:hanging="360"/>
+      </w:pPr>
+    </w:lvl>
+    <w:lvl w:ilvl="7" w:tplc="0C0A0019" w:tentative="1">
+      <w:start w:val="1"/>
+      <w:numFmt w:val="lowerLetter"/>
+      <w:lvlText w:val="%8."/>
+      <w:lvlJc w:val="left"/>
+      <w:pPr>
+        <w:ind w:left="5760" w:hanging="360"/>
+      </w:pPr>
+    </w:lvl>
+    <w:lvl w:ilvl="8" w:tplc="0C0A001B" w:tentative="1">
+      <w:start w:val="1"/>
+      <w:numFmt w:val="lowerRoman"/>
+      <w:lvlText w:val="%9."/>
+      <w:lvlJc w:val="right"/>
+      <w:pPr>
+        <w:ind w:left="6480" w:hanging="180"/>
+      </w:pPr>
+    </w:lvl>
+  </w:abstractNum>
+  <w:num w:numId="1" w16cid:durableId="1749426148">
+    <w:abstractNumId w:val="0"/>
+  </w:num>
+</w:numbering>
 </file>
 
 <file path=word/styles.xml><?xml version="1.0" encoding="utf-8"?>
@@ -620,7 +1245,6 @@
   <w:style w:type="character" w:default="1" w:styleId="Fuentedeprrafopredeter">
     <w:name w:val="Default Paragraph Font"/>
     <w:uiPriority w:val="1"/>
-    <w:semiHidden/>
     <w:unhideWhenUsed/>
   </w:style>
   <w:style w:type="table" w:default="1" w:styleId="Tablanormal">
@@ -932,6 +1556,39 @@
       <w:smallCaps/>
       <w:color w:val="0F4761" w:themeColor="accent1" w:themeShade="BF"/>
       <w:spacing w:val="5"/>
+    </w:rPr>
+  </w:style>
+  <w:style w:type="paragraph" w:styleId="Sinespaciado">
+    <w:name w:val="No Spacing"/>
+    <w:link w:val="SinespaciadoCar"/>
+    <w:uiPriority w:val="1"/>
+    <w:qFormat/>
+    <w:rsid w:val="00944B91"/>
+    <w:pPr>
+      <w:spacing w:after="0" w:line="240" w:lineRule="auto"/>
+    </w:pPr>
+    <w:rPr>
+      <w:rFonts w:eastAsiaTheme="minorEastAsia"/>
+      <w:kern w:val="0"/>
+      <w:sz w:val="22"/>
+      <w:szCs w:val="22"/>
+      <w:lang w:eastAsia="es-ES"/>
+      <w14:ligatures w14:val="none"/>
+    </w:rPr>
+  </w:style>
+  <w:style w:type="character" w:customStyle="1" w:styleId="SinespaciadoCar">
+    <w:name w:val="Sin espaciado Car"/>
+    <w:basedOn w:val="Fuentedeprrafopredeter"/>
+    <w:link w:val="Sinespaciado"/>
+    <w:uiPriority w:val="1"/>
+    <w:rsid w:val="00944B91"/>
+    <w:rPr>
+      <w:rFonts w:eastAsiaTheme="minorEastAsia"/>
+      <w:kern w:val="0"/>
+      <w:sz w:val="22"/>
+      <w:szCs w:val="22"/>
+      <w:lang w:eastAsia="es-ES"/>
+      <w14:ligatures w14:val="none"/>
     </w:rPr>
   </w:style>
 </w:styles>
@@ -1253,6 +1910,23 @@
 </file>
 
 <file path=customXml/item1.xml><?xml version="1.0" encoding="utf-8"?>
+<p:properties xmlns:p="http://schemas.microsoft.com/office/2006/metadata/properties" xmlns:xsi="http://www.w3.org/2001/XMLSchema-instance" xmlns:pc="http://schemas.microsoft.com/office/infopath/2007/PartnerControls">
+  <documentManagement>
+    <_activity xmlns="17f79882-2e44-41c1-918a-d29759d86e54" xsi:nil="true"/>
+  </documentManagement>
+</p:properties>
+</file>
+
+<file path=customXml/item2.xml><?xml version="1.0" encoding="utf-8"?>
+<?mso-contentType ?>
+<FormTemplates xmlns="http://schemas.microsoft.com/sharepoint/v3/contenttype/forms">
+  <Display>DocumentLibraryForm</Display>
+  <Edit>DocumentLibraryForm</Edit>
+  <New>DocumentLibraryForm</New>
+</FormTemplates>
+</file>
+
+<file path=customXml/item3.xml><?xml version="1.0" encoding="utf-8"?>
 <ct:contentTypeSchema xmlns:ct="http://schemas.microsoft.com/office/2006/metadata/contentType" xmlns:ma="http://schemas.microsoft.com/office/2006/metadata/properties/metaAttributes" ct:_="" ma:_="" ma:contentTypeName="Documento" ma:contentTypeID="0x0101007065D3B38823504EB4B505DDF044C28B" ma:contentTypeVersion="12" ma:contentTypeDescription="Crear nuevo documento." ma:contentTypeScope="" ma:versionID="c3b937acaa26e312658584ec339fa672">
   <xsd:schema xmlns:xsd="http://www.w3.org/2001/XMLSchema" xmlns:xs="http://www.w3.org/2001/XMLSchema" xmlns:p="http://schemas.microsoft.com/office/2006/metadata/properties" xmlns:ns3="17f79882-2e44-41c1-918a-d29759d86e54" xmlns:ns4="412c2a06-efa8-40a0-81c4-eba18e07741e" targetNamespace="http://schemas.microsoft.com/office/2006/metadata/properties" ma:root="true" ma:fieldsID="405c8a66fefa8828faee994a52165bf1" ns3:_="" ns4:_="">
     <xsd:import namespace="17f79882-2e44-41c1-918a-d29759d86e54"/>
@@ -1465,24 +2139,25 @@
 </ct:contentTypeSchema>
 </file>
 
-<file path=customXml/item2.xml><?xml version="1.0" encoding="utf-8"?>
-<?mso-contentType ?>
-<FormTemplates xmlns="http://schemas.microsoft.com/sharepoint/v3/contenttype/forms">
-  <Display>DocumentLibraryForm</Display>
-  <Edit>DocumentLibraryForm</Edit>
-  <New>DocumentLibraryForm</New>
-</FormTemplates>
+<file path=customXml/itemProps1.xml><?xml version="1.0" encoding="utf-8"?>
+<ds:datastoreItem xmlns:ds="http://schemas.openxmlformats.org/officeDocument/2006/customXml" ds:itemID="{2ED430B8-D750-4C7C-A1C2-6853ED737985}">
+  <ds:schemaRefs>
+    <ds:schemaRef ds:uri="http://schemas.microsoft.com/office/2006/metadata/properties"/>
+    <ds:schemaRef ds:uri="http://schemas.microsoft.com/office/infopath/2007/PartnerControls"/>
+    <ds:schemaRef ds:uri="17f79882-2e44-41c1-918a-d29759d86e54"/>
+  </ds:schemaRefs>
+</ds:datastoreItem>
 </file>
 
-<file path=customXml/item3.xml><?xml version="1.0" encoding="utf-8"?>
-<p:properties xmlns:p="http://schemas.microsoft.com/office/2006/metadata/properties" xmlns:xsi="http://www.w3.org/2001/XMLSchema-instance" xmlns:pc="http://schemas.microsoft.com/office/infopath/2007/PartnerControls">
-  <documentManagement>
-    <_activity xmlns="17f79882-2e44-41c1-918a-d29759d86e54" xsi:nil="true"/>
-  </documentManagement>
-</p:properties>
+<file path=customXml/itemProps2.xml><?xml version="1.0" encoding="utf-8"?>
+<ds:datastoreItem xmlns:ds="http://schemas.openxmlformats.org/officeDocument/2006/customXml" ds:itemID="{EBD74FE7-940A-4EBA-BF73-6214EE77DC48}">
+  <ds:schemaRefs>
+    <ds:schemaRef ds:uri="http://schemas.microsoft.com/sharepoint/v3/contenttype/forms"/>
+  </ds:schemaRefs>
+</ds:datastoreItem>
 </file>
 
-<file path=customXml/itemProps1.xml><?xml version="1.0" encoding="utf-8"?>
+<file path=customXml/itemProps3.xml><?xml version="1.0" encoding="utf-8"?>
 <ds:datastoreItem xmlns:ds="http://schemas.openxmlformats.org/officeDocument/2006/customXml" ds:itemID="{36764F0E-F16F-4191-A1E3-4EFA7D8138D8}">
   <ds:schemaRefs>
     <ds:schemaRef ds:uri="http://schemas.microsoft.com/office/2006/metadata/contentType"/>
@@ -1499,29 +2174,4 @@
     <ds:schemaRef ds:uri="http://schemas.microsoft.com/internal/obd"/>
   </ds:schemaRefs>
 </ds:datastoreItem>
-</file>
-
-<file path=customXml/itemProps2.xml><?xml version="1.0" encoding="utf-8"?>
-<ds:datastoreItem xmlns:ds="http://schemas.openxmlformats.org/officeDocument/2006/customXml" ds:itemID="{EBD74FE7-940A-4EBA-BF73-6214EE77DC48}">
-  <ds:schemaRefs>
-    <ds:schemaRef ds:uri="http://schemas.microsoft.com/sharepoint/v3/contenttype/forms"/>
-  </ds:schemaRefs>
-</ds:datastoreItem>
-</file>
-
-<file path=customXml/itemProps3.xml><?xml version="1.0" encoding="utf-8"?>
-<ds:datastoreItem xmlns:ds="http://schemas.openxmlformats.org/officeDocument/2006/customXml" ds:itemID="{2ED430B8-D750-4C7C-A1C2-6853ED737985}">
-  <ds:schemaRefs>
-    <ds:schemaRef ds:uri="http://purl.org/dc/elements/1.1/"/>
-    <ds:schemaRef ds:uri="17f79882-2e44-41c1-918a-d29759d86e54"/>
-    <ds:schemaRef ds:uri="http://schemas.microsoft.com/office/infopath/2007/PartnerControls"/>
-    <ds:schemaRef ds:uri="http://www.w3.org/XML/1998/namespace"/>
-    <ds:schemaRef ds:uri="http://purl.org/dc/dcmitype/"/>
-    <ds:schemaRef ds:uri="412c2a06-efa8-40a0-81c4-eba18e07741e"/>
-    <ds:schemaRef ds:uri="http://schemas.microsoft.com/office/2006/documentManagement/types"/>
-    <ds:schemaRef ds:uri="http://schemas.openxmlformats.org/package/2006/metadata/core-properties"/>
-    <ds:schemaRef ds:uri="http://schemas.microsoft.com/office/2006/metadata/properties"/>
-    <ds:schemaRef ds:uri="http://purl.org/dc/terms/"/>
-  </ds:schemaRefs>
-</ds:datastoreItem>
 </file>
</xml_diff>